<commit_message>
MyFightGame.GlobalInfo detect 3d hit
</commit_message>
<xml_diff>
--- a/UFE.docx
+++ b/UFE.docx
@@ -5794,15 +5794,7 @@
         <w:t xml:space="preserve"> animation</w:t>
       </w:r>
       <w:r>
-        <w:t xml:space="preserve"> will play during these frames. If pressure sensitive is toggled this is the maximum </w:t>
-      </w:r>
-      <w:proofErr w:type="gramStart"/>
-      <w:r>
-        <w:t>amount</w:t>
-      </w:r>
-      <w:proofErr w:type="gramEnd"/>
-      <w:r>
-        <w:t xml:space="preserve"> of frames allowed before the jump automatically releases (thus applying the maximum force). </w:t>
+        <w:t xml:space="preserve"> will play during these frames. If pressure sensitive is toggled this is the maximum amount of frames allowed before the jump automatically releases (thus applying the maximum force). </w:t>
       </w:r>
     </w:p>
     <w:p>
@@ -5957,14 +5949,12 @@
       <w:pPr>
         <w:pStyle w:val="a6"/>
       </w:pPr>
-      <w:proofErr w:type="gramStart"/>
       <w:r>
         <w:rPr>
           <w:rStyle w:val="HTML"/>
         </w:rPr>
         <w:t>UFE.config.player1Character.physics</w:t>
       </w:r>
-      <w:proofErr w:type="gramEnd"/>
       <w:r>
         <w:t xml:space="preserve"> </w:t>
       </w:r>
@@ -17184,73 +17174,114 @@
     </w:p>
     <w:p>
       <w:pPr>
+        <w:pStyle w:val="2"/>
+      </w:pPr>
+      <w:r>
         <w:rPr>
           <w:rFonts w:hint="eastAsia"/>
         </w:rPr>
-      </w:pPr>
-    </w:p>
-    <w:p>
-      <w:pPr>
-        <w:pStyle w:val="2"/>
-      </w:pPr>
-      <w:r>
+        <w:t>多段攻击</w:t>
+      </w:r>
+    </w:p>
+    <w:p>
+      <w:pPr>
         <w:rPr>
           <w:rFonts w:hint="eastAsia"/>
         </w:rPr>
-        <w:t>拉动对手的动作</w:t>
-      </w:r>
-    </w:p>
-    <w:p>
-      <w:pPr>
+      </w:pPr>
+      <w:r>
         <w:rPr>
           <w:rFonts w:hint="eastAsia"/>
         </w:rPr>
-      </w:pPr>
-    </w:p>
-    <w:p>
-      <w:pPr>
-        <w:pStyle w:val="2"/>
-      </w:pPr>
-      <w:r>
-        <w:rPr>
-          <w:rFonts w:hint="eastAsia"/>
-        </w:rPr>
-        <w:t>打击时镜头</w:t>
-      </w:r>
-      <w:r>
-        <w:rPr>
-          <w:rFonts w:hint="eastAsia"/>
-        </w:rPr>
-        <w:t>拉近</w:t>
-      </w:r>
-    </w:p>
-    <w:p>
-      <w:pPr>
-        <w:rPr>
-          <w:rFonts w:hint="eastAsia"/>
-        </w:rPr>
-      </w:pPr>
-    </w:p>
-    <w:p>
-      <w:pPr>
-        <w:pStyle w:val="2"/>
-      </w:pPr>
-      <w:r>
-        <w:rPr>
-          <w:rFonts w:hint="eastAsia"/>
-        </w:rPr>
-        <w:t>场景晃动</w:t>
+        <w:t>一个动作里面包含多个hit，hit中用</w:t>
+      </w:r>
+      <w:proofErr w:type="spellStart"/>
+      <w:r>
+        <w:rPr>
+          <w:rFonts w:ascii="Consolas" w:hAnsi="Consolas" w:cs="Consolas"/>
+          <w:color w:val="000000"/>
+          <w:kern w:val="0"/>
+          <w:sz w:val="19"/>
+          <w:szCs w:val="19"/>
+        </w:rPr>
+        <w:t>hasHit</w:t>
+      </w:r>
+      <w:proofErr w:type="spellEnd"/>
+      <w:r>
+        <w:rPr>
+          <w:rFonts w:ascii="Consolas" w:hAnsi="Consolas" w:cs="Consolas" w:hint="eastAsia"/>
+          <w:color w:val="000000"/>
+          <w:kern w:val="0"/>
+          <w:sz w:val="19"/>
+          <w:szCs w:val="19"/>
+        </w:rPr>
+        <w:t>标识一个</w:t>
+      </w:r>
+      <w:r>
+        <w:rPr>
+          <w:rFonts w:ascii="Consolas" w:hAnsi="Consolas" w:cs="Consolas" w:hint="eastAsia"/>
+          <w:color w:val="000000"/>
+          <w:kern w:val="0"/>
+          <w:sz w:val="19"/>
+          <w:szCs w:val="19"/>
+        </w:rPr>
+        <w:t>hit</w:t>
+      </w:r>
+      <w:r>
+        <w:rPr>
+          <w:rFonts w:ascii="Consolas" w:hAnsi="Consolas" w:cs="Consolas" w:hint="eastAsia"/>
+          <w:color w:val="000000"/>
+          <w:kern w:val="0"/>
+          <w:sz w:val="19"/>
+          <w:szCs w:val="19"/>
+        </w:rPr>
+        <w:t>是否执行。</w:t>
       </w:r>
       <w:bookmarkStart w:id="5" w:name="_GoBack"/>
       <w:bookmarkEnd w:id="5"/>
     </w:p>
     <w:p>
       <w:pPr>
+        <w:pStyle w:val="2"/>
+      </w:pPr>
+      <w:r>
         <w:rPr>
           <w:rFonts w:hint="eastAsia"/>
         </w:rPr>
-      </w:pPr>
-    </w:p>
+        <w:t>拉动对手的动作</w:t>
+      </w:r>
+    </w:p>
+    <w:p/>
+    <w:p>
+      <w:pPr>
+        <w:pStyle w:val="2"/>
+      </w:pPr>
+      <w:r>
+        <w:rPr>
+          <w:rFonts w:hint="eastAsia"/>
+        </w:rPr>
+        <w:t>打击时镜头</w:t>
+      </w:r>
+      <w:r>
+        <w:rPr>
+          <w:rFonts w:hint="eastAsia"/>
+        </w:rPr>
+        <w:t>拉近</w:t>
+      </w:r>
+    </w:p>
+    <w:p/>
+    <w:p>
+      <w:pPr>
+        <w:pStyle w:val="2"/>
+      </w:pPr>
+      <w:r>
+        <w:rPr>
+          <w:rFonts w:hint="eastAsia"/>
+        </w:rPr>
+        <w:t>场景晃动</w:t>
+      </w:r>
+    </w:p>
+    <w:p/>
     <w:sectPr>
       <w:pgSz w:w="11906" w:h="16838"/>
       <w:pgMar w:top="1440" w:right="1800" w:bottom="1440" w:left="1800" w:header="851" w:footer="992" w:gutter="0"/>
@@ -26065,7 +26096,7 @@
 </file>
 
 <file path=customXml/itemProps1.xml><?xml version="1.0" encoding="utf-8"?>
-<ds:datastoreItem xmlns:ds="http://schemas.openxmlformats.org/officeDocument/2006/customXml" ds:itemID="{820189E2-DAEA-45C2-8D8E-B6F6A7D7CE05}">
+<ds:datastoreItem xmlns:ds="http://schemas.openxmlformats.org/officeDocument/2006/customXml" ds:itemID="{50A24AB4-AC93-4B69-BAFE-811BA6CD3094}">
   <ds:schemaRefs>
     <ds:schemaRef ds:uri="http://schemas.openxmlformats.org/officeDocument/2006/bibliography"/>
   </ds:schemaRefs>

</xml_diff>